<commit_message>
fix (tiep cong dan ) : tiep cong dan
fix yeu cau gap lanh dao

see #315
</commit_message>
<xml_diff>
--- a/src/main/resources/word/giaiquyetdon/GQD_PHIEU_XAC_MINH_TO_CAO.docx
+++ b/src/main/resources/word/giaiquyetdon/GQD_PHIEU_XAC_MINH_TO_CAO.docx
@@ -88,7 +88,7 @@
           <w:sz w:val="24"/>
           <w:vertAlign w:val="baseline"/>
         </w:rPr>
-        <w:t xml:space="preserve">   ………</w:t>
+        <w:t xml:space="preserve">         </w:t>
       </w:r>
       <w:r>
         <w:rPr>
@@ -98,7 +98,7 @@
           <w:sz w:val="24"/>
           <w:vertAlign w:val="baseline"/>
         </w:rPr>
-        <w:t>.${tenCoQuan}….……</w:t>
+        <w:t>${tenCoQuan}</w:t>
       </w:r>
       <w:r>
         <w:rPr>
@@ -119,7 +119,7 @@
           <w:szCs w:val="28"/>
           <w:vertAlign w:val="baseline"/>
         </w:rPr>
-        <w:t xml:space="preserve">                    Độc lập – Tự do – Hạnh phúc</w:t>
+        <w:t xml:space="preserve">                                      Độc lập – Tự do – Hạnh phúc</w:t>
       </w:r>
     </w:p>
     <w:p>
@@ -157,12 +157,12 @@
               <wp:anchor behindDoc="0" distT="0" distB="0" distL="114300" distR="114300" simplePos="0" locked="0" layoutInCell="1" allowOverlap="1" relativeHeight="4">
                 <wp:simplePos x="0" y="0"/>
                 <wp:positionH relativeFrom="margin">
-                  <wp:posOffset>381000</wp:posOffset>
+                  <wp:posOffset>428625</wp:posOffset>
                 </wp:positionH>
                 <wp:positionV relativeFrom="paragraph">
-                  <wp:posOffset>76200</wp:posOffset>
+                  <wp:posOffset>12700</wp:posOffset>
                 </wp:positionV>
-                <wp:extent cx="775970" cy="13970"/>
+                <wp:extent cx="776605" cy="14605"/>
                 <wp:effectExtent l="0" t="0" r="0" b="0"/>
                 <wp:wrapNone/>
                 <wp:docPr id="1" name="Image2"/>
@@ -173,7 +173,7 @@
                       <wps:spPr>
                         <a:xfrm>
                           <a:off x="0" y="0"/>
-                          <a:ext cx="775440" cy="13320"/>
+                          <a:ext cx="775800" cy="14040"/>
                         </a:xfrm>
                         <a:custGeom>
                           <a:avLst/>
@@ -229,7 +229,7 @@
                 <wp:positionV relativeFrom="paragraph">
                   <wp:posOffset>635</wp:posOffset>
                 </wp:positionV>
-                <wp:extent cx="2223770" cy="13970"/>
+                <wp:extent cx="2224405" cy="14605"/>
                 <wp:effectExtent l="0" t="0" r="0" b="0"/>
                 <wp:wrapNone/>
                 <wp:docPr id="2" name="Image1"/>
@@ -240,7 +240,7 @@
                       <wps:spPr>
                         <a:xfrm>
                           <a:off x="0" y="0"/>
-                          <a:ext cx="2223000" cy="13320"/>
+                          <a:ext cx="2223720" cy="14040"/>
                         </a:xfrm>
                         <a:custGeom>
                           <a:avLst/>
@@ -481,7 +481,7 @@
                 <wp:positionV relativeFrom="paragraph">
                   <wp:posOffset>101600</wp:posOffset>
                 </wp:positionV>
-                <wp:extent cx="775970" cy="13970"/>
+                <wp:extent cx="776605" cy="14605"/>
                 <wp:effectExtent l="0" t="0" r="0" b="0"/>
                 <wp:wrapNone/>
                 <wp:docPr id="3" name="Image3"/>
@@ -492,7 +492,7 @@
                       <wps:spPr>
                         <a:xfrm>
                           <a:off x="0" y="0"/>
-                          <a:ext cx="775440" cy="13320"/>
+                          <a:ext cx="775800" cy="14040"/>
                         </a:xfrm>
                         <a:custGeom>
                           <a:avLst/>
@@ -1447,7 +1447,7 @@
                       <wp:positionV relativeFrom="paragraph">
                         <wp:posOffset>177800</wp:posOffset>
                       </wp:positionV>
-                      <wp:extent cx="5741670" cy="13970"/>
+                      <wp:extent cx="5742305" cy="14605"/>
                       <wp:effectExtent l="0" t="0" r="0" b="0"/>
                       <wp:wrapNone/>
                       <wp:docPr id="4" name="Image4"/>
@@ -1458,7 +1458,7 @@
                             <wps:spPr>
                               <a:xfrm>
                                 <a:off x="0" y="0"/>
-                                <a:ext cx="5740920" cy="13320"/>
+                                <a:ext cx="5741640" cy="14040"/>
                               </a:xfrm>
                               <a:custGeom>
                                 <a:avLst/>
@@ -2553,12 +2553,14 @@
   </w:style>
   <w:style w:type="paragraph" w:styleId="Heading1">
     <w:name w:val="Heading 1"/>
+    <w:basedOn w:val="Normal"/>
     <w:next w:val="Normal"/>
     <w:qFormat/>
     <w:pPr>
       <w:keepNext/>
       <w:keepLines w:val="false"/>
       <w:widowControl w:val="false"/>
+      <w:bidi w:val="0"/>
       <w:spacing w:lineRule="auto" w:line="240" w:before="0" w:after="0"/>
       <w:ind w:left="0" w:right="0" w:hanging="0"/>
       <w:jc w:val="center"/>
@@ -2583,14 +2585,17 @@
   </w:style>
   <w:style w:type="paragraph" w:styleId="Heading2">
     <w:name w:val="Heading 2"/>
+    <w:basedOn w:val="Normal"/>
     <w:next w:val="Normal"/>
     <w:qFormat/>
     <w:pPr>
       <w:keepNext/>
       <w:keepLines/>
       <w:widowControl w:val="false"/>
+      <w:bidi w:val="0"/>
       <w:spacing w:lineRule="auto" w:line="240" w:before="360" w:after="80"/>
       <w:contextualSpacing/>
+      <w:jc w:val="left"/>
     </w:pPr>
     <w:rPr>
       <w:rFonts w:ascii="Times New Roman" w:hAnsi="Times New Roman" w:eastAsia="Times New Roman" w:cs="Times New Roman"/>
@@ -2603,14 +2608,17 @@
   </w:style>
   <w:style w:type="paragraph" w:styleId="Heading3">
     <w:name w:val="Heading 3"/>
+    <w:basedOn w:val="Normal"/>
     <w:next w:val="Normal"/>
     <w:qFormat/>
     <w:pPr>
       <w:keepNext/>
       <w:keepLines/>
       <w:widowControl w:val="false"/>
+      <w:bidi w:val="0"/>
       <w:spacing w:lineRule="auto" w:line="240" w:before="280" w:after="80"/>
       <w:contextualSpacing/>
+      <w:jc w:val="left"/>
     </w:pPr>
     <w:rPr>
       <w:rFonts w:ascii="Times New Roman" w:hAnsi="Times New Roman" w:eastAsia="Times New Roman" w:cs="Times New Roman"/>
@@ -2623,14 +2631,17 @@
   </w:style>
   <w:style w:type="paragraph" w:styleId="Heading4">
     <w:name w:val="Heading 4"/>
+    <w:basedOn w:val="Normal"/>
     <w:next w:val="Normal"/>
     <w:qFormat/>
     <w:pPr>
       <w:keepNext/>
       <w:keepLines/>
       <w:widowControl w:val="false"/>
+      <w:bidi w:val="0"/>
       <w:spacing w:lineRule="auto" w:line="240" w:before="240" w:after="40"/>
       <w:contextualSpacing/>
+      <w:jc w:val="left"/>
     </w:pPr>
     <w:rPr>
       <w:rFonts w:ascii="Times New Roman" w:hAnsi="Times New Roman" w:eastAsia="Times New Roman" w:cs="Times New Roman"/>
@@ -2643,12 +2654,14 @@
   </w:style>
   <w:style w:type="paragraph" w:styleId="Heading5">
     <w:name w:val="Heading 5"/>
+    <w:basedOn w:val="Normal"/>
     <w:next w:val="Normal"/>
     <w:qFormat/>
     <w:pPr>
       <w:keepNext/>
       <w:keepLines w:val="false"/>
       <w:widowControl w:val="false"/>
+      <w:bidi w:val="0"/>
       <w:spacing w:lineRule="auto" w:line="240" w:before="0" w:after="0"/>
       <w:ind w:left="0" w:right="0" w:hanging="0"/>
       <w:jc w:val="left"/>
@@ -2673,14 +2686,17 @@
   </w:style>
   <w:style w:type="paragraph" w:styleId="Heading6">
     <w:name w:val="Heading 6"/>
+    <w:basedOn w:val="Normal"/>
     <w:next w:val="Normal"/>
     <w:qFormat/>
     <w:pPr>
       <w:keepNext/>
       <w:keepLines/>
       <w:widowControl w:val="false"/>
+      <w:bidi w:val="0"/>
       <w:spacing w:lineRule="auto" w:line="240" w:before="200" w:after="40"/>
       <w:contextualSpacing/>
+      <w:jc w:val="left"/>
     </w:pPr>
     <w:rPr>
       <w:rFonts w:ascii="Times New Roman" w:hAnsi="Times New Roman" w:eastAsia="Times New Roman" w:cs="Times New Roman"/>

</xml_diff>

<commit_message>
fix (in phieu) : in phieu giai quyet don
fix in phieu giai quyet don

see #358
</commit_message>
<xml_diff>
--- a/src/main/resources/word/giaiquyetdon/GQD_PHIEU_XAC_MINH_TO_CAO.docx
+++ b/src/main/resources/word/giaiquyetdon/GQD_PHIEU_XAC_MINH_TO_CAO.docx
@@ -352,7 +352,7 @@
                 <wp:positionV relativeFrom="paragraph">
                   <wp:posOffset>101600</wp:posOffset>
                 </wp:positionV>
-                <wp:extent cx="780415" cy="18415"/>
+                <wp:extent cx="781050" cy="19050"/>
                 <wp:effectExtent l="0" t="0" r="0" b="0"/>
                 <wp:wrapNone/>
                 <wp:docPr id="1" name="Image3"/>
@@ -363,7 +363,7 @@
                       <wps:spPr>
                         <a:xfrm>
                           <a:off x="0" y="0"/>
-                          <a:ext cx="779760" cy="17640"/>
+                          <a:ext cx="780480" cy="18360"/>
                         </a:xfrm>
                         <a:custGeom>
                           <a:avLst/>
@@ -699,7 +699,24 @@
         <w:spacing w:lineRule="auto" w:line="240" w:before="60" w:after="0"/>
         <w:ind w:left="0" w:right="0" w:firstLine="720"/>
         <w:jc w:val="both"/>
-        <w:rPr/>
+        <w:rPr>
+          <w:rFonts w:ascii="Times New Roman;serif" w:hAnsi="Times New Roman;serif" w:eastAsia="Times New Roman" w:cs="Times New Roman"/>
+          <w:b w:val="false"/>
+          <w:b w:val="false"/>
+          <w:i w:val="false"/>
+          <w:i w:val="false"/>
+          <w:caps w:val="false"/>
+          <w:smallCaps w:val="false"/>
+          <w:strike w:val="false"/>
+          <w:dstrike w:val="false"/>
+          <w:color w:val="000000"/>
+          <w:position w:val="0"/>
+          <w:sz w:val="24"/>
+          <w:sz w:val="28"/>
+          <w:szCs w:val="28"/>
+          <w:u w:val="none"/>
+          <w:vertAlign w:val="baseline"/>
+        </w:rPr>
       </w:pPr>
       <w:r>
         <w:rPr>
@@ -738,25 +755,6 @@
           <w:vertAlign w:val="baseline"/>
         </w:rPr>
         <w:t>${noiDungDonThu}</w:t>
-      </w:r>
-      <w:r>
-        <w:rPr>
-          <w:rFonts w:eastAsia="Times New Roman" w:cs="Times New Roman" w:ascii="Times New Roman;serif" w:hAnsi="Times New Roman;serif"/>
-          <w:b w:val="false"/>
-          <w:i w:val="false"/>
-          <w:caps w:val="false"/>
-          <w:smallCaps w:val="false"/>
-          <w:strike w:val="false"/>
-          <w:dstrike w:val="false"/>
-          <w:color w:val="000000"/>
-          <w:position w:val="0"/>
-          <w:sz w:val="28"/>
-          <w:sz w:val="28"/>
-          <w:szCs w:val="28"/>
-          <w:u w:val="none"/>
-          <w:vertAlign w:val="baseline"/>
-        </w:rPr>
-        <w:t>.</w:t>
       </w:r>
     </w:p>
     <w:p>

</xml_diff>